<commit_message>
features list for teacher panel added
</commit_message>
<xml_diff>
--- a/Documentation/Group 4 Features List.docx
+++ b/Documentation/Group 4 Features List.docx
@@ -211,6 +211,190 @@
           <w:szCs w:val="24"/>
         </w:rPr>
         <w:t>Monitor quiz details for each classes/teachers</w:t>
+      </w:r>
+    </w:p>
+    <w:p>
+      <w:pPr>
+        <w:rPr>
+          <w:rFonts w:ascii="Arial" w:hAnsi="Arial" w:cs="Arial"/>
+          <w:sz w:val="24"/>
+          <w:szCs w:val="24"/>
+        </w:rPr>
+      </w:pPr>
+    </w:p>
+    <w:p>
+      <w:pPr>
+        <w:rPr>
+          <w:rFonts w:ascii="Arial" w:hAnsi="Arial" w:cs="Arial"/>
+          <w:b/>
+          <w:bCs/>
+          <w:sz w:val="28"/>
+          <w:szCs w:val="28"/>
+        </w:rPr>
+      </w:pPr>
+      <w:r>
+        <w:rPr>
+          <w:rFonts w:ascii="Arial" w:hAnsi="Arial" w:cs="Arial"/>
+          <w:b/>
+          <w:bCs/>
+          <w:sz w:val="28"/>
+          <w:szCs w:val="28"/>
+        </w:rPr>
+        <w:t>Teacher Panel:</w:t>
+      </w:r>
+    </w:p>
+    <w:p>
+      <w:pPr>
+        <w:pStyle w:val="ListParagraph"/>
+        <w:numPr>
+          <w:ilvl w:val="0"/>
+          <w:numId w:val="2"/>
+        </w:numPr>
+        <w:rPr>
+          <w:rFonts w:ascii="Arial" w:hAnsi="Arial" w:cs="Arial"/>
+          <w:sz w:val="24"/>
+          <w:szCs w:val="24"/>
+        </w:rPr>
+      </w:pPr>
+      <w:r>
+        <w:rPr>
+          <w:rFonts w:ascii="Arial" w:hAnsi="Arial" w:cs="Arial"/>
+          <w:sz w:val="24"/>
+          <w:szCs w:val="24"/>
+        </w:rPr>
+        <w:t>Create classes</w:t>
+      </w:r>
+    </w:p>
+    <w:p>
+      <w:pPr>
+        <w:pStyle w:val="ListParagraph"/>
+        <w:numPr>
+          <w:ilvl w:val="0"/>
+          <w:numId w:val="2"/>
+        </w:numPr>
+        <w:rPr>
+          <w:rFonts w:ascii="Arial" w:hAnsi="Arial" w:cs="Arial"/>
+          <w:sz w:val="24"/>
+          <w:szCs w:val="24"/>
+        </w:rPr>
+      </w:pPr>
+      <w:r>
+        <w:rPr>
+          <w:rFonts w:ascii="Arial" w:hAnsi="Arial" w:cs="Arial"/>
+          <w:sz w:val="24"/>
+          <w:szCs w:val="24"/>
+        </w:rPr>
+        <w:t>Create quizzes</w:t>
+      </w:r>
+    </w:p>
+    <w:p>
+      <w:pPr>
+        <w:pStyle w:val="ListParagraph"/>
+        <w:numPr>
+          <w:ilvl w:val="0"/>
+          <w:numId w:val="2"/>
+        </w:numPr>
+        <w:rPr>
+          <w:rFonts w:ascii="Arial" w:hAnsi="Arial" w:cs="Arial"/>
+          <w:sz w:val="24"/>
+          <w:szCs w:val="24"/>
+        </w:rPr>
+      </w:pPr>
+      <w:r>
+        <w:rPr>
+          <w:rFonts w:ascii="Arial" w:hAnsi="Arial" w:cs="Arial"/>
+          <w:sz w:val="24"/>
+          <w:szCs w:val="24"/>
+        </w:rPr>
+        <w:t>Create questions for student practice</w:t>
+      </w:r>
+    </w:p>
+    <w:p>
+      <w:pPr>
+        <w:pStyle w:val="ListParagraph"/>
+        <w:numPr>
+          <w:ilvl w:val="0"/>
+          <w:numId w:val="2"/>
+        </w:numPr>
+        <w:rPr>
+          <w:rFonts w:ascii="Arial" w:hAnsi="Arial" w:cs="Arial"/>
+          <w:sz w:val="24"/>
+          <w:szCs w:val="24"/>
+        </w:rPr>
+      </w:pPr>
+      <w:r>
+        <w:rPr>
+          <w:rFonts w:ascii="Arial" w:hAnsi="Arial" w:cs="Arial"/>
+          <w:sz w:val="24"/>
+          <w:szCs w:val="24"/>
+        </w:rPr>
+        <w:t>Invite students to class</w:t>
+      </w:r>
+    </w:p>
+    <w:p>
+      <w:pPr>
+        <w:pStyle w:val="ListParagraph"/>
+        <w:numPr>
+          <w:ilvl w:val="0"/>
+          <w:numId w:val="2"/>
+        </w:numPr>
+        <w:rPr>
+          <w:rFonts w:ascii="Arial" w:hAnsi="Arial" w:cs="Arial"/>
+          <w:sz w:val="24"/>
+          <w:szCs w:val="24"/>
+        </w:rPr>
+      </w:pPr>
+      <w:r>
+        <w:rPr>
+          <w:rFonts w:ascii="Arial" w:hAnsi="Arial" w:cs="Arial"/>
+          <w:sz w:val="24"/>
+          <w:szCs w:val="24"/>
+        </w:rPr>
+        <w:t>Remove student from classes</w:t>
+      </w:r>
+    </w:p>
+    <w:p>
+      <w:pPr>
+        <w:pStyle w:val="ListParagraph"/>
+        <w:numPr>
+          <w:ilvl w:val="0"/>
+          <w:numId w:val="2"/>
+        </w:numPr>
+        <w:rPr>
+          <w:rFonts w:ascii="Arial" w:hAnsi="Arial" w:cs="Arial"/>
+          <w:sz w:val="24"/>
+          <w:szCs w:val="24"/>
+        </w:rPr>
+      </w:pPr>
+      <w:r>
+        <w:rPr>
+          <w:rFonts w:ascii="Arial" w:hAnsi="Arial" w:cs="Arial"/>
+          <w:sz w:val="24"/>
+          <w:szCs w:val="24"/>
+        </w:rPr>
+        <w:t>Delete classes</w:t>
+      </w:r>
+    </w:p>
+    <w:p>
+      <w:pPr>
+        <w:pStyle w:val="ListParagraph"/>
+        <w:numPr>
+          <w:ilvl w:val="0"/>
+          <w:numId w:val="2"/>
+        </w:numPr>
+        <w:rPr>
+          <w:rFonts w:ascii="Arial" w:hAnsi="Arial" w:cs="Arial"/>
+          <w:sz w:val="24"/>
+          <w:szCs w:val="24"/>
+        </w:rPr>
+      </w:pPr>
+      <w:r>
+        <w:rPr>
+          <w:rFonts w:ascii="Arial" w:hAnsi="Arial" w:cs="Arial"/>
+          <w:sz w:val="24"/>
+          <w:szCs w:val="24"/>
+        </w:rPr>
+        <w:t>See each student progress</w:t>
       </w:r>
       <w:bookmarkStart w:id="0" w:name="_GoBack"/>
       <w:bookmarkEnd w:id="0"/>
@@ -340,8 +524,124 @@
       </w:rPr>
     </w:lvl>
   </w:abstractNum>
+  <w:abstractNum w:abstractNumId="1">
+    <w:nsid w:val="51C1121A"/>
+    <w:multiLevelType w:val="hybridMultilevel"/>
+    <w:tmpl w:val="5B16DE68"/>
+    <w:lvl w:ilvl="0" w:tplc="04090001">
+      <w:start w:val="1"/>
+      <w:numFmt w:val="bullet"/>
+      <w:lvlText w:val=""/>
+      <w:lvlJc w:val="left"/>
+      <w:pPr>
+        <w:ind w:left="720" w:hanging="360"/>
+      </w:pPr>
+      <w:rPr>
+        <w:rFonts w:ascii="Symbol" w:hAnsi="Symbol" w:hint="default"/>
+      </w:rPr>
+    </w:lvl>
+    <w:lvl w:ilvl="1" w:tplc="04090003" w:tentative="1">
+      <w:start w:val="1"/>
+      <w:numFmt w:val="bullet"/>
+      <w:lvlText w:val="o"/>
+      <w:lvlJc w:val="left"/>
+      <w:pPr>
+        <w:ind w:left="1440" w:hanging="360"/>
+      </w:pPr>
+      <w:rPr>
+        <w:rFonts w:ascii="Courier New" w:hAnsi="Courier New" w:cs="Courier New" w:hint="default"/>
+      </w:rPr>
+    </w:lvl>
+    <w:lvl w:ilvl="2" w:tplc="04090005" w:tentative="1">
+      <w:start w:val="1"/>
+      <w:numFmt w:val="bullet"/>
+      <w:lvlText w:val=""/>
+      <w:lvlJc w:val="left"/>
+      <w:pPr>
+        <w:ind w:left="2160" w:hanging="360"/>
+      </w:pPr>
+      <w:rPr>
+        <w:rFonts w:ascii="Wingdings" w:hAnsi="Wingdings" w:hint="default"/>
+      </w:rPr>
+    </w:lvl>
+    <w:lvl w:ilvl="3" w:tplc="04090001" w:tentative="1">
+      <w:start w:val="1"/>
+      <w:numFmt w:val="bullet"/>
+      <w:lvlText w:val=""/>
+      <w:lvlJc w:val="left"/>
+      <w:pPr>
+        <w:ind w:left="2880" w:hanging="360"/>
+      </w:pPr>
+      <w:rPr>
+        <w:rFonts w:ascii="Symbol" w:hAnsi="Symbol" w:hint="default"/>
+      </w:rPr>
+    </w:lvl>
+    <w:lvl w:ilvl="4" w:tplc="04090003" w:tentative="1">
+      <w:start w:val="1"/>
+      <w:numFmt w:val="bullet"/>
+      <w:lvlText w:val="o"/>
+      <w:lvlJc w:val="left"/>
+      <w:pPr>
+        <w:ind w:left="3600" w:hanging="360"/>
+      </w:pPr>
+      <w:rPr>
+        <w:rFonts w:ascii="Courier New" w:hAnsi="Courier New" w:cs="Courier New" w:hint="default"/>
+      </w:rPr>
+    </w:lvl>
+    <w:lvl w:ilvl="5" w:tplc="04090005" w:tentative="1">
+      <w:start w:val="1"/>
+      <w:numFmt w:val="bullet"/>
+      <w:lvlText w:val=""/>
+      <w:lvlJc w:val="left"/>
+      <w:pPr>
+        <w:ind w:left="4320" w:hanging="360"/>
+      </w:pPr>
+      <w:rPr>
+        <w:rFonts w:ascii="Wingdings" w:hAnsi="Wingdings" w:hint="default"/>
+      </w:rPr>
+    </w:lvl>
+    <w:lvl w:ilvl="6" w:tplc="04090001" w:tentative="1">
+      <w:start w:val="1"/>
+      <w:numFmt w:val="bullet"/>
+      <w:lvlText w:val=""/>
+      <w:lvlJc w:val="left"/>
+      <w:pPr>
+        <w:ind w:left="5040" w:hanging="360"/>
+      </w:pPr>
+      <w:rPr>
+        <w:rFonts w:ascii="Symbol" w:hAnsi="Symbol" w:hint="default"/>
+      </w:rPr>
+    </w:lvl>
+    <w:lvl w:ilvl="7" w:tplc="04090003" w:tentative="1">
+      <w:start w:val="1"/>
+      <w:numFmt w:val="bullet"/>
+      <w:lvlText w:val="o"/>
+      <w:lvlJc w:val="left"/>
+      <w:pPr>
+        <w:ind w:left="5760" w:hanging="360"/>
+      </w:pPr>
+      <w:rPr>
+        <w:rFonts w:ascii="Courier New" w:hAnsi="Courier New" w:cs="Courier New" w:hint="default"/>
+      </w:rPr>
+    </w:lvl>
+    <w:lvl w:ilvl="8" w:tplc="04090005" w:tentative="1">
+      <w:start w:val="1"/>
+      <w:numFmt w:val="bullet"/>
+      <w:lvlText w:val=""/>
+      <w:lvlJc w:val="left"/>
+      <w:pPr>
+        <w:ind w:left="6480" w:hanging="360"/>
+      </w:pPr>
+      <w:rPr>
+        <w:rFonts w:ascii="Wingdings" w:hAnsi="Wingdings" w:hint="default"/>
+      </w:rPr>
+    </w:lvl>
+  </w:abstractNum>
   <w:num w:numId="1">
     <w:abstractNumId w:val="0"/>
+  </w:num>
+  <w:num w:numId="2">
+    <w:abstractNumId w:val="1"/>
   </w:num>
 </w:numbering>
 </file>

</xml_diff>

<commit_message>
features list for student added
</commit_message>
<xml_diff>
--- a/Documentation/Group 4 Features List.docx
+++ b/Documentation/Group 4 Features List.docx
@@ -47,8 +47,6 @@
       <w:pPr>
         <w:rPr>
           <w:rFonts w:ascii="Arial" w:hAnsi="Arial" w:cs="Arial"/>
-          <w:sz w:val="48"/>
-          <w:szCs w:val="48"/>
         </w:rPr>
       </w:pPr>
     </w:p>
@@ -396,6 +394,187 @@
         </w:rPr>
         <w:t>See each student progress</w:t>
       </w:r>
+    </w:p>
+    <w:p>
+      <w:pPr>
+        <w:rPr>
+          <w:rFonts w:ascii="Arial" w:hAnsi="Arial" w:cs="Arial"/>
+          <w:sz w:val="24"/>
+          <w:szCs w:val="24"/>
+        </w:rPr>
+      </w:pPr>
+    </w:p>
+    <w:p>
+      <w:pPr>
+        <w:rPr>
+          <w:rFonts w:ascii="Arial" w:hAnsi="Arial" w:cs="Arial"/>
+          <w:b/>
+          <w:bCs/>
+          <w:sz w:val="28"/>
+          <w:szCs w:val="28"/>
+        </w:rPr>
+      </w:pPr>
+      <w:r>
+        <w:rPr>
+          <w:rFonts w:ascii="Arial" w:hAnsi="Arial" w:cs="Arial"/>
+          <w:b/>
+          <w:bCs/>
+          <w:sz w:val="28"/>
+          <w:szCs w:val="28"/>
+        </w:rPr>
+        <w:t>Student</w:t>
+      </w:r>
+      <w:r>
+        <w:rPr>
+          <w:rFonts w:ascii="Arial" w:hAnsi="Arial" w:cs="Arial"/>
+          <w:b/>
+          <w:bCs/>
+          <w:sz w:val="28"/>
+          <w:szCs w:val="28"/>
+        </w:rPr>
+        <w:t xml:space="preserve"> Panel:</w:t>
+      </w:r>
+    </w:p>
+    <w:p>
+      <w:pPr>
+        <w:pStyle w:val="ListParagraph"/>
+        <w:numPr>
+          <w:ilvl w:val="0"/>
+          <w:numId w:val="2"/>
+        </w:numPr>
+        <w:rPr>
+          <w:rFonts w:ascii="Arial" w:hAnsi="Arial" w:cs="Arial"/>
+          <w:sz w:val="24"/>
+          <w:szCs w:val="24"/>
+        </w:rPr>
+      </w:pPr>
+      <w:r>
+        <w:rPr>
+          <w:rFonts w:ascii="Arial" w:hAnsi="Arial" w:cs="Arial"/>
+          <w:sz w:val="24"/>
+          <w:szCs w:val="24"/>
+        </w:rPr>
+        <w:t>Join classes</w:t>
+      </w:r>
+    </w:p>
+    <w:p>
+      <w:pPr>
+        <w:pStyle w:val="ListParagraph"/>
+        <w:numPr>
+          <w:ilvl w:val="0"/>
+          <w:numId w:val="2"/>
+        </w:numPr>
+        <w:rPr>
+          <w:rFonts w:ascii="Arial" w:hAnsi="Arial" w:cs="Arial"/>
+          <w:sz w:val="24"/>
+          <w:szCs w:val="24"/>
+        </w:rPr>
+      </w:pPr>
+      <w:r>
+        <w:rPr>
+          <w:rFonts w:ascii="Arial" w:hAnsi="Arial" w:cs="Arial"/>
+          <w:sz w:val="24"/>
+          <w:szCs w:val="24"/>
+        </w:rPr>
+        <w:t>Attend quiz</w:t>
+      </w:r>
+    </w:p>
+    <w:p>
+      <w:pPr>
+        <w:pStyle w:val="ListParagraph"/>
+        <w:numPr>
+          <w:ilvl w:val="0"/>
+          <w:numId w:val="2"/>
+        </w:numPr>
+        <w:rPr>
+          <w:rFonts w:ascii="Arial" w:hAnsi="Arial" w:cs="Arial"/>
+          <w:sz w:val="24"/>
+          <w:szCs w:val="24"/>
+        </w:rPr>
+      </w:pPr>
+      <w:r>
+        <w:rPr>
+          <w:rFonts w:ascii="Arial" w:hAnsi="Arial" w:cs="Arial"/>
+          <w:sz w:val="24"/>
+          <w:szCs w:val="24"/>
+        </w:rPr>
+        <w:t>See quiz progress</w:t>
+      </w:r>
+    </w:p>
+    <w:p>
+      <w:pPr>
+        <w:pStyle w:val="ListParagraph"/>
+        <w:numPr>
+          <w:ilvl w:val="0"/>
+          <w:numId w:val="2"/>
+        </w:numPr>
+        <w:rPr>
+          <w:rFonts w:ascii="Arial" w:hAnsi="Arial" w:cs="Arial"/>
+          <w:sz w:val="24"/>
+          <w:szCs w:val="24"/>
+        </w:rPr>
+      </w:pPr>
+      <w:r>
+        <w:rPr>
+          <w:rFonts w:ascii="Arial" w:hAnsi="Arial" w:cs="Arial"/>
+          <w:sz w:val="24"/>
+          <w:szCs w:val="24"/>
+        </w:rPr>
+        <w:t>Solve practice questions</w:t>
+      </w:r>
+    </w:p>
+    <w:p>
+      <w:pPr>
+        <w:pStyle w:val="ListParagraph"/>
+        <w:numPr>
+          <w:ilvl w:val="0"/>
+          <w:numId w:val="2"/>
+        </w:numPr>
+        <w:rPr>
+          <w:rFonts w:ascii="Arial" w:hAnsi="Arial" w:cs="Arial"/>
+          <w:sz w:val="24"/>
+          <w:szCs w:val="24"/>
+        </w:rPr>
+      </w:pPr>
+      <w:r>
+        <w:rPr>
+          <w:rFonts w:ascii="Arial" w:hAnsi="Arial" w:cs="Arial"/>
+          <w:sz w:val="24"/>
+          <w:szCs w:val="24"/>
+        </w:rPr>
+        <w:t>Leave class</w:t>
+      </w:r>
+    </w:p>
+    <w:p>
+      <w:pPr>
+        <w:pStyle w:val="ListParagraph"/>
+        <w:numPr>
+          <w:ilvl w:val="0"/>
+          <w:numId w:val="2"/>
+        </w:numPr>
+        <w:rPr>
+          <w:rFonts w:ascii="Arial" w:hAnsi="Arial" w:cs="Arial"/>
+          <w:sz w:val="24"/>
+          <w:szCs w:val="24"/>
+        </w:rPr>
+      </w:pPr>
+      <w:r>
+        <w:rPr>
+          <w:rFonts w:ascii="Arial" w:hAnsi="Arial" w:cs="Arial"/>
+          <w:sz w:val="24"/>
+          <w:szCs w:val="24"/>
+        </w:rPr>
+        <w:t>Give bug to a question</w:t>
+      </w:r>
+    </w:p>
+    <w:p>
+      <w:pPr>
+        <w:rPr>
+          <w:rFonts w:ascii="Arial" w:hAnsi="Arial" w:cs="Arial"/>
+          <w:sz w:val="24"/>
+          <w:szCs w:val="24"/>
+        </w:rPr>
+      </w:pPr>
       <w:bookmarkStart w:id="0" w:name="_GoBack"/>
       <w:bookmarkEnd w:id="0"/>
     </w:p>
@@ -412,6 +591,119 @@
 <file path=word/numbering.xml><?xml version="1.0" encoding="utf-8"?>
 <w:numbering xmlns:wpc="http://schemas.microsoft.com/office/word/2010/wordprocessingCanvas" xmlns:mc="http://schemas.openxmlformats.org/markup-compatibility/2006" xmlns:o="urn:schemas-microsoft-com:office:office" xmlns:r="http://schemas.openxmlformats.org/officeDocument/2006/relationships" xmlns:m="http://schemas.openxmlformats.org/officeDocument/2006/math" xmlns:v="urn:schemas-microsoft-com:vml" xmlns:wp14="http://schemas.microsoft.com/office/word/2010/wordprocessingDrawing" xmlns:wp="http://schemas.openxmlformats.org/drawingml/2006/wordprocessingDrawing" xmlns:w10="urn:schemas-microsoft-com:office:word" xmlns:w="http://schemas.openxmlformats.org/wordprocessingml/2006/main" xmlns:w14="http://schemas.microsoft.com/office/word/2010/wordml" xmlns:w15="http://schemas.microsoft.com/office/word/2012/wordml" xmlns:wpg="http://schemas.microsoft.com/office/word/2010/wordprocessingGroup" xmlns:wpi="http://schemas.microsoft.com/office/word/2010/wordprocessingInk" xmlns:wne="http://schemas.microsoft.com/office/word/2006/wordml" xmlns:wps="http://schemas.microsoft.com/office/word/2010/wordprocessingShape" mc:Ignorable="w14 w15 wp14">
   <w:abstractNum w:abstractNumId="0">
+    <w:nsid w:val="20687D56"/>
+    <w:multiLevelType w:val="hybridMultilevel"/>
+    <w:tmpl w:val="457C362C"/>
+    <w:lvl w:ilvl="0" w:tplc="04090001">
+      <w:start w:val="1"/>
+      <w:numFmt w:val="bullet"/>
+      <w:lvlText w:val=""/>
+      <w:lvlJc w:val="left"/>
+      <w:pPr>
+        <w:ind w:left="720" w:hanging="360"/>
+      </w:pPr>
+      <w:rPr>
+        <w:rFonts w:ascii="Symbol" w:hAnsi="Symbol" w:hint="default"/>
+      </w:rPr>
+    </w:lvl>
+    <w:lvl w:ilvl="1" w:tplc="04090003" w:tentative="1">
+      <w:start w:val="1"/>
+      <w:numFmt w:val="bullet"/>
+      <w:lvlText w:val="o"/>
+      <w:lvlJc w:val="left"/>
+      <w:pPr>
+        <w:ind w:left="1440" w:hanging="360"/>
+      </w:pPr>
+      <w:rPr>
+        <w:rFonts w:ascii="Courier New" w:hAnsi="Courier New" w:cs="Courier New" w:hint="default"/>
+      </w:rPr>
+    </w:lvl>
+    <w:lvl w:ilvl="2" w:tplc="04090005" w:tentative="1">
+      <w:start w:val="1"/>
+      <w:numFmt w:val="bullet"/>
+      <w:lvlText w:val=""/>
+      <w:lvlJc w:val="left"/>
+      <w:pPr>
+        <w:ind w:left="2160" w:hanging="360"/>
+      </w:pPr>
+      <w:rPr>
+        <w:rFonts w:ascii="Wingdings" w:hAnsi="Wingdings" w:hint="default"/>
+      </w:rPr>
+    </w:lvl>
+    <w:lvl w:ilvl="3" w:tplc="04090001" w:tentative="1">
+      <w:start w:val="1"/>
+      <w:numFmt w:val="bullet"/>
+      <w:lvlText w:val=""/>
+      <w:lvlJc w:val="left"/>
+      <w:pPr>
+        <w:ind w:left="2880" w:hanging="360"/>
+      </w:pPr>
+      <w:rPr>
+        <w:rFonts w:ascii="Symbol" w:hAnsi="Symbol" w:hint="default"/>
+      </w:rPr>
+    </w:lvl>
+    <w:lvl w:ilvl="4" w:tplc="04090003" w:tentative="1">
+      <w:start w:val="1"/>
+      <w:numFmt w:val="bullet"/>
+      <w:lvlText w:val="o"/>
+      <w:lvlJc w:val="left"/>
+      <w:pPr>
+        <w:ind w:left="3600" w:hanging="360"/>
+      </w:pPr>
+      <w:rPr>
+        <w:rFonts w:ascii="Courier New" w:hAnsi="Courier New" w:cs="Courier New" w:hint="default"/>
+      </w:rPr>
+    </w:lvl>
+    <w:lvl w:ilvl="5" w:tplc="04090005" w:tentative="1">
+      <w:start w:val="1"/>
+      <w:numFmt w:val="bullet"/>
+      <w:lvlText w:val=""/>
+      <w:lvlJc w:val="left"/>
+      <w:pPr>
+        <w:ind w:left="4320" w:hanging="360"/>
+      </w:pPr>
+      <w:rPr>
+        <w:rFonts w:ascii="Wingdings" w:hAnsi="Wingdings" w:hint="default"/>
+      </w:rPr>
+    </w:lvl>
+    <w:lvl w:ilvl="6" w:tplc="04090001" w:tentative="1">
+      <w:start w:val="1"/>
+      <w:numFmt w:val="bullet"/>
+      <w:lvlText w:val=""/>
+      <w:lvlJc w:val="left"/>
+      <w:pPr>
+        <w:ind w:left="5040" w:hanging="360"/>
+      </w:pPr>
+      <w:rPr>
+        <w:rFonts w:ascii="Symbol" w:hAnsi="Symbol" w:hint="default"/>
+      </w:rPr>
+    </w:lvl>
+    <w:lvl w:ilvl="7" w:tplc="04090003" w:tentative="1">
+      <w:start w:val="1"/>
+      <w:numFmt w:val="bullet"/>
+      <w:lvlText w:val="o"/>
+      <w:lvlJc w:val="left"/>
+      <w:pPr>
+        <w:ind w:left="5760" w:hanging="360"/>
+      </w:pPr>
+      <w:rPr>
+        <w:rFonts w:ascii="Courier New" w:hAnsi="Courier New" w:cs="Courier New" w:hint="default"/>
+      </w:rPr>
+    </w:lvl>
+    <w:lvl w:ilvl="8" w:tplc="04090005" w:tentative="1">
+      <w:start w:val="1"/>
+      <w:numFmt w:val="bullet"/>
+      <w:lvlText w:val=""/>
+      <w:lvlJc w:val="left"/>
+      <w:pPr>
+        <w:ind w:left="6480" w:hanging="360"/>
+      </w:pPr>
+      <w:rPr>
+        <w:rFonts w:ascii="Wingdings" w:hAnsi="Wingdings" w:hint="default"/>
+      </w:rPr>
+    </w:lvl>
+  </w:abstractNum>
+  <w:abstractNum w:abstractNumId="1">
     <w:nsid w:val="24922D15"/>
     <w:multiLevelType w:val="hybridMultilevel"/>
     <w:tmpl w:val="66BC965C"/>
@@ -524,7 +816,7 @@
       </w:rPr>
     </w:lvl>
   </w:abstractNum>
-  <w:abstractNum w:abstractNumId="1">
+  <w:abstractNum w:abstractNumId="2">
     <w:nsid w:val="51C1121A"/>
     <w:multiLevelType w:val="hybridMultilevel"/>
     <w:tmpl w:val="5B16DE68"/>
@@ -638,10 +930,13 @@
     </w:lvl>
   </w:abstractNum>
   <w:num w:numId="1">
-    <w:abstractNumId w:val="0"/>
+    <w:abstractNumId w:val="1"/>
   </w:num>
   <w:num w:numId="2">
-    <w:abstractNumId w:val="1"/>
+    <w:abstractNumId w:val="2"/>
+  </w:num>
+  <w:num w:numId="3">
+    <w:abstractNumId w:val="0"/>
   </w:num>
 </w:numbering>
 </file>

</xml_diff>

<commit_message>
common features in features list added
</commit_message>
<xml_diff>
--- a/Documentation/Group 4 Features List.docx
+++ b/Documentation/Group 4 Features List.docx
@@ -565,6 +565,80 @@
           <w:szCs w:val="24"/>
         </w:rPr>
         <w:t>Give bug to a question</w:t>
+      </w:r>
+    </w:p>
+    <w:p>
+      <w:pPr>
+        <w:rPr>
+          <w:rFonts w:ascii="Arial" w:hAnsi="Arial" w:cs="Arial"/>
+          <w:sz w:val="24"/>
+          <w:szCs w:val="24"/>
+        </w:rPr>
+      </w:pPr>
+    </w:p>
+    <w:p>
+      <w:pPr>
+        <w:rPr>
+          <w:rFonts w:ascii="Arial" w:hAnsi="Arial" w:cs="Arial"/>
+          <w:b/>
+          <w:bCs/>
+          <w:sz w:val="28"/>
+          <w:szCs w:val="28"/>
+        </w:rPr>
+      </w:pPr>
+      <w:r>
+        <w:rPr>
+          <w:rFonts w:ascii="Arial" w:hAnsi="Arial" w:cs="Arial"/>
+          <w:b/>
+          <w:bCs/>
+          <w:sz w:val="28"/>
+          <w:szCs w:val="28"/>
+        </w:rPr>
+        <w:t>Common Features:</w:t>
+      </w:r>
+    </w:p>
+    <w:p>
+      <w:pPr>
+        <w:pStyle w:val="ListParagraph"/>
+        <w:numPr>
+          <w:ilvl w:val="0"/>
+          <w:numId w:val="3"/>
+        </w:numPr>
+        <w:rPr>
+          <w:rFonts w:ascii="Arial" w:hAnsi="Arial" w:cs="Arial"/>
+          <w:sz w:val="24"/>
+          <w:szCs w:val="24"/>
+        </w:rPr>
+      </w:pPr>
+      <w:r>
+        <w:rPr>
+          <w:rFonts w:ascii="Arial" w:hAnsi="Arial" w:cs="Arial"/>
+          <w:sz w:val="24"/>
+          <w:szCs w:val="24"/>
+        </w:rPr>
+        <w:t>Forum</w:t>
+      </w:r>
+    </w:p>
+    <w:p>
+      <w:pPr>
+        <w:pStyle w:val="ListParagraph"/>
+        <w:numPr>
+          <w:ilvl w:val="0"/>
+          <w:numId w:val="3"/>
+        </w:numPr>
+        <w:rPr>
+          <w:rFonts w:ascii="Arial" w:hAnsi="Arial" w:cs="Arial"/>
+          <w:sz w:val="24"/>
+          <w:szCs w:val="24"/>
+        </w:rPr>
+      </w:pPr>
+      <w:r>
+        <w:rPr>
+          <w:rFonts w:ascii="Arial" w:hAnsi="Arial" w:cs="Arial"/>
+          <w:sz w:val="24"/>
+          <w:szCs w:val="24"/>
+        </w:rPr>
+        <w:t xml:space="preserve">Contact support </w:t>
       </w:r>
     </w:p>
     <w:p>

</xml_diff>